<commit_message>
Update Formato Sprint Review.docx
ok
</commit_message>
<xml_diff>
--- a/sprint2/Documentacion/Formato Sprint Review.docx
+++ b/sprint2/Documentacion/Formato Sprint Review.docx
@@ -12,11 +12,11 @@
         <w:tblLook w:val="04A0" w:firstRow="1" w:lastRow="0" w:firstColumn="1" w:lastColumn="0" w:noHBand="0" w:noVBand="1"/>
       </w:tblPr>
       <w:tblGrid>
-        <w:gridCol w:w="3393"/>
-        <w:gridCol w:w="2271"/>
-        <w:gridCol w:w="2064"/>
-        <w:gridCol w:w="1056"/>
-        <w:gridCol w:w="1178"/>
+        <w:gridCol w:w="3357"/>
+        <w:gridCol w:w="2411"/>
+        <w:gridCol w:w="2028"/>
+        <w:gridCol w:w="1020"/>
+        <w:gridCol w:w="1146"/>
       </w:tblGrid>
       <w:tr>
         <w:trPr>
@@ -24,7 +24,7 @@
         </w:trPr>
         <w:tc>
           <w:tcPr>
-            <w:tcW w:w="1703" w:type="pct"/>
+            <w:tcW w:w="1685" w:type="pct"/>
             <w:tcBorders>
               <w:top w:val="single" w:sz="4" w:space="0" w:color="auto"/>
               <w:left w:val="single" w:sz="4" w:space="0" w:color="auto"/>
@@ -62,7 +62,7 @@
         </w:tc>
         <w:tc>
           <w:tcPr>
-            <w:tcW w:w="1140" w:type="pct"/>
+            <w:tcW w:w="1210" w:type="pct"/>
             <w:tcBorders>
               <w:top w:val="single" w:sz="4" w:space="0" w:color="auto"/>
               <w:left w:val="nil"/>
@@ -112,7 +112,7 @@
         </w:tc>
         <w:tc>
           <w:tcPr>
-            <w:tcW w:w="1036" w:type="pct"/>
+            <w:tcW w:w="1018" w:type="pct"/>
             <w:tcBorders>
               <w:top w:val="single" w:sz="4" w:space="0" w:color="auto"/>
               <w:left w:val="nil"/>
@@ -145,7 +145,7 @@
         </w:tc>
         <w:tc>
           <w:tcPr>
-            <w:tcW w:w="530" w:type="pct"/>
+            <w:tcW w:w="512" w:type="pct"/>
             <w:tcBorders>
               <w:top w:val="single" w:sz="4" w:space="0" w:color="auto"/>
               <w:left w:val="nil"/>
@@ -183,7 +183,7 @@
         </w:tc>
         <w:tc>
           <w:tcPr>
-            <w:tcW w:w="591" w:type="pct"/>
+            <w:tcW w:w="574" w:type="pct"/>
             <w:tcBorders>
               <w:top w:val="single" w:sz="4" w:space="0" w:color="auto"/>
               <w:left w:val="nil"/>
@@ -261,7 +261,7 @@
         </w:trPr>
         <w:tc>
           <w:tcPr>
-            <w:tcW w:w="1703" w:type="pct"/>
+            <w:tcW w:w="1685" w:type="pct"/>
             <w:tcBorders>
               <w:top w:val="nil"/>
               <w:left w:val="single" w:sz="4" w:space="0" w:color="auto"/>
@@ -293,25 +293,13 @@
                 <w:color w:val="000000"/>
                 <w:lang w:eastAsia="es-CO"/>
               </w:rPr>
-              <w:t xml:space="preserve">Scrum </w:t>
-            </w:r>
-            <w:proofErr w:type="gramStart"/>
-            <w:r>
-              <w:rPr>
-                <w:rFonts w:ascii="Calibri" w:eastAsia="Times New Roman" w:hAnsi="Calibri" w:cs="Calibri"/>
-                <w:b/>
-                <w:bCs/>
-                <w:color w:val="000000"/>
-                <w:lang w:eastAsia="es-CO"/>
-              </w:rPr>
-              <w:t>Master</w:t>
-            </w:r>
-            <w:proofErr w:type="gramEnd"/>
-          </w:p>
-        </w:tc>
-        <w:tc>
-          <w:tcPr>
-            <w:tcW w:w="3297" w:type="pct"/>
+              <w:t>Scrum Master</w:t>
+            </w:r>
+          </w:p>
+        </w:tc>
+        <w:tc>
+          <w:tcPr>
+            <w:tcW w:w="3315" w:type="pct"/>
             <w:gridSpan w:val="4"/>
             <w:tcBorders>
               <w:top w:val="single" w:sz="4" w:space="0" w:color="auto"/>
@@ -340,23 +328,7 @@
                 <w:color w:val="000000"/>
                 <w:lang w:eastAsia="es-CO"/>
               </w:rPr>
-              <w:t xml:space="preserve">Juan </w:t>
-            </w:r>
-            <w:r>
-              <w:rPr>
-                <w:rFonts w:ascii="Calibri" w:eastAsia="Times New Roman" w:hAnsi="Calibri" w:cs="Calibri"/>
-                <w:color w:val="000000"/>
-                <w:lang w:eastAsia="es-CO"/>
-              </w:rPr>
-              <w:t>Elías</w:t>
-            </w:r>
-            <w:r>
-              <w:rPr>
-                <w:rFonts w:ascii="Calibri" w:eastAsia="Times New Roman" w:hAnsi="Calibri" w:cs="Calibri"/>
-                <w:color w:val="000000"/>
-                <w:lang w:eastAsia="es-CO"/>
-              </w:rPr>
-              <w:t xml:space="preserve"> Vergara</w:t>
+              <w:t>Juan Elías Vergara</w:t>
             </w:r>
           </w:p>
         </w:tc>
@@ -411,7 +383,7 @@
         </w:trPr>
         <w:tc>
           <w:tcPr>
-            <w:tcW w:w="1703" w:type="pct"/>
+            <w:tcW w:w="1685" w:type="pct"/>
             <w:tcBorders>
               <w:top w:val="nil"/>
               <w:left w:val="single" w:sz="4" w:space="0" w:color="auto"/>
@@ -473,7 +445,7 @@
         </w:tc>
         <w:tc>
           <w:tcPr>
-            <w:tcW w:w="1140" w:type="pct"/>
+            <w:tcW w:w="1210" w:type="pct"/>
             <w:tcBorders>
               <w:top w:val="nil"/>
               <w:left w:val="nil"/>
@@ -505,23 +477,13 @@
                 <w:color w:val="000000"/>
                 <w:lang w:eastAsia="es-CO"/>
               </w:rPr>
-              <w:t xml:space="preserve">Trabajo </w:t>
-            </w:r>
-            <w:r>
-              <w:rPr>
-                <w:rFonts w:ascii="Calibri" w:eastAsia="Times New Roman" w:hAnsi="Calibri" w:cs="Calibri"/>
-                <w:b/>
-                <w:bCs/>
-                <w:color w:val="000000"/>
-                <w:lang w:eastAsia="es-CO"/>
-              </w:rPr>
-              <w:t>Asignado</w:t>
-            </w:r>
-          </w:p>
-        </w:tc>
-        <w:tc>
-          <w:tcPr>
-            <w:tcW w:w="1036" w:type="pct"/>
+              <w:t>Trabajo Asignado</w:t>
+            </w:r>
+          </w:p>
+        </w:tc>
+        <w:tc>
+          <w:tcPr>
+            <w:tcW w:w="1018" w:type="pct"/>
             <w:tcBorders>
               <w:top w:val="nil"/>
               <w:left w:val="nil"/>
@@ -553,33 +515,13 @@
                 <w:color w:val="000000"/>
                 <w:lang w:eastAsia="es-CO"/>
               </w:rPr>
-              <w:t xml:space="preserve">Se </w:t>
-            </w:r>
-            <w:r>
-              <w:rPr>
-                <w:rFonts w:ascii="Calibri" w:eastAsia="Times New Roman" w:hAnsi="Calibri" w:cs="Calibri"/>
-                <w:b/>
-                <w:bCs/>
-                <w:color w:val="000000"/>
-                <w:lang w:eastAsia="es-CO"/>
-              </w:rPr>
-              <w:t>cumplió</w:t>
-            </w:r>
-            <w:r>
-              <w:rPr>
-                <w:rFonts w:ascii="Calibri" w:eastAsia="Times New Roman" w:hAnsi="Calibri" w:cs="Calibri"/>
-                <w:b/>
-                <w:bCs/>
-                <w:color w:val="000000"/>
-                <w:lang w:eastAsia="es-CO"/>
-              </w:rPr>
-              <w:t xml:space="preserve"> </w:t>
-            </w:r>
-          </w:p>
-        </w:tc>
-        <w:tc>
-          <w:tcPr>
-            <w:tcW w:w="1121" w:type="pct"/>
+              <w:t xml:space="preserve">Se cumplió </w:t>
+            </w:r>
+          </w:p>
+        </w:tc>
+        <w:tc>
+          <w:tcPr>
+            <w:tcW w:w="1087" w:type="pct"/>
             <w:gridSpan w:val="2"/>
             <w:tcBorders>
               <w:top w:val="single" w:sz="4" w:space="0" w:color="auto"/>
@@ -623,7 +565,7 @@
         </w:trPr>
         <w:tc>
           <w:tcPr>
-            <w:tcW w:w="1703" w:type="pct"/>
+            <w:tcW w:w="1685" w:type="pct"/>
             <w:tcBorders>
               <w:top w:val="nil"/>
               <w:left w:val="single" w:sz="4" w:space="0" w:color="auto"/>
@@ -650,29 +592,13 @@
                 <w:color w:val="000000"/>
                 <w:lang w:eastAsia="es-CO"/>
               </w:rPr>
-              <w:t xml:space="preserve">Juan </w:t>
-            </w:r>
-            <w:r>
-              <w:rPr>
-                <w:rFonts w:ascii="Calibri" w:eastAsia="Times New Roman" w:hAnsi="Calibri" w:cs="Calibri"/>
-                <w:color w:val="000000"/>
-                <w:lang w:eastAsia="es-CO"/>
-              </w:rPr>
-              <w:t>Elías</w:t>
-            </w:r>
-            <w:r>
-              <w:rPr>
-                <w:rFonts w:ascii="Calibri" w:eastAsia="Times New Roman" w:hAnsi="Calibri" w:cs="Calibri"/>
-                <w:color w:val="000000"/>
-                <w:lang w:eastAsia="es-CO"/>
-              </w:rPr>
-              <w:t xml:space="preserve"> Vergara</w:t>
-            </w:r>
-          </w:p>
-        </w:tc>
-        <w:tc>
-          <w:tcPr>
-            <w:tcW w:w="1140" w:type="pct"/>
+              <w:t>Juan Elías Vergara</w:t>
+            </w:r>
+          </w:p>
+        </w:tc>
+        <w:tc>
+          <w:tcPr>
+            <w:tcW w:w="1210" w:type="pct"/>
             <w:tcBorders>
               <w:top w:val="nil"/>
               <w:left w:val="nil"/>
@@ -709,7 +635,7 @@
         </w:tc>
         <w:tc>
           <w:tcPr>
-            <w:tcW w:w="1036" w:type="pct"/>
+            <w:tcW w:w="1018" w:type="pct"/>
             <w:tcBorders>
               <w:top w:val="nil"/>
               <w:left w:val="nil"/>
@@ -746,7 +672,7 @@
         </w:tc>
         <w:tc>
           <w:tcPr>
-            <w:tcW w:w="1121" w:type="pct"/>
+            <w:tcW w:w="1087" w:type="pct"/>
             <w:gridSpan w:val="2"/>
             <w:tcBorders>
               <w:top w:val="single" w:sz="4" w:space="0" w:color="auto"/>
@@ -789,7 +715,7 @@
         </w:trPr>
         <w:tc>
           <w:tcPr>
-            <w:tcW w:w="1703" w:type="pct"/>
+            <w:tcW w:w="1685" w:type="pct"/>
             <w:tcBorders>
               <w:top w:val="nil"/>
               <w:left w:val="single" w:sz="4" w:space="0" w:color="auto"/>
@@ -810,19 +736,29 @@
                 <w:lang w:eastAsia="es-CO"/>
               </w:rPr>
             </w:pPr>
-            <w:r>
-              <w:rPr>
-                <w:rFonts w:ascii="Calibri" w:eastAsia="Times New Roman" w:hAnsi="Calibri" w:cs="Calibri"/>
-                <w:color w:val="000000"/>
-                <w:lang w:eastAsia="es-CO"/>
-              </w:rPr>
-              <w:t>Maria Angelica Niño</w:t>
-            </w:r>
-          </w:p>
-        </w:tc>
-        <w:tc>
-          <w:tcPr>
-            <w:tcW w:w="1140" w:type="pct"/>
+            <w:proofErr w:type="spellStart"/>
+            <w:r>
+              <w:rPr>
+                <w:rFonts w:ascii="Calibri" w:eastAsia="Times New Roman" w:hAnsi="Calibri" w:cs="Calibri"/>
+                <w:color w:val="000000"/>
+                <w:lang w:eastAsia="es-CO"/>
+              </w:rPr>
+              <w:t>Maria</w:t>
+            </w:r>
+            <w:proofErr w:type="spellEnd"/>
+            <w:r>
+              <w:rPr>
+                <w:rFonts w:ascii="Calibri" w:eastAsia="Times New Roman" w:hAnsi="Calibri" w:cs="Calibri"/>
+                <w:color w:val="000000"/>
+                <w:lang w:eastAsia="es-CO"/>
+              </w:rPr>
+              <w:t xml:space="preserve"> Angelica Niño</w:t>
+            </w:r>
+          </w:p>
+        </w:tc>
+        <w:tc>
+          <w:tcPr>
+            <w:tcW w:w="1210" w:type="pct"/>
             <w:tcBorders>
               <w:top w:val="nil"/>
               <w:left w:val="nil"/>
@@ -855,7 +791,7 @@
         </w:tc>
         <w:tc>
           <w:tcPr>
-            <w:tcW w:w="1036" w:type="pct"/>
+            <w:tcW w:w="1018" w:type="pct"/>
             <w:tcBorders>
               <w:top w:val="nil"/>
               <w:left w:val="nil"/>
@@ -888,7 +824,154 @@
         </w:tc>
         <w:tc>
           <w:tcPr>
-            <w:tcW w:w="1121" w:type="pct"/>
+            <w:tcW w:w="1087" w:type="pct"/>
+            <w:gridSpan w:val="2"/>
+            <w:tcBorders>
+              <w:top w:val="single" w:sz="4" w:space="0" w:color="auto"/>
+              <w:left w:val="nil"/>
+              <w:bottom w:val="single" w:sz="4" w:space="0" w:color="auto"/>
+              <w:right w:val="single" w:sz="4" w:space="0" w:color="auto"/>
+            </w:tcBorders>
+            <w:shd w:val="clear" w:color="auto" w:fill="auto"/>
+            <w:noWrap/>
+            <w:vAlign w:val="center"/>
+            <w:hideMark/>
+          </w:tcPr>
+          <w:p>
+            <w:pPr>
+              <w:spacing w:after="0" w:line="240" w:lineRule="auto"/>
+              <w:rPr>
+                <w:rFonts w:ascii="Calibri" w:eastAsia="Times New Roman" w:hAnsi="Calibri" w:cs="Calibri"/>
+                <w:color w:val="000000"/>
+                <w:lang w:eastAsia="es-CO"/>
+              </w:rPr>
+            </w:pPr>
+            <w:r>
+              <w:rPr>
+                <w:rFonts w:ascii="Calibri" w:eastAsia="Times New Roman" w:hAnsi="Calibri" w:cs="Calibri"/>
+                <w:color w:val="000000"/>
+                <w:lang w:eastAsia="es-CO"/>
+              </w:rPr>
+              <w:t> </w:t>
+            </w:r>
+          </w:p>
+        </w:tc>
+      </w:tr>
+      <w:tr>
+        <w:trPr>
+          <w:cantSplit/>
+          <w:trHeight w:val="1134"/>
+        </w:trPr>
+        <w:tc>
+          <w:tcPr>
+            <w:tcW w:w="1685" w:type="pct"/>
+            <w:tcBorders>
+              <w:top w:val="nil"/>
+              <w:left w:val="single" w:sz="4" w:space="0" w:color="auto"/>
+              <w:bottom w:val="single" w:sz="4" w:space="0" w:color="auto"/>
+              <w:right w:val="single" w:sz="4" w:space="0" w:color="auto"/>
+            </w:tcBorders>
+            <w:shd w:val="clear" w:color="auto" w:fill="auto"/>
+            <w:noWrap/>
+            <w:vAlign w:val="center"/>
+            <w:hideMark/>
+          </w:tcPr>
+          <w:p>
+            <w:pPr>
+              <w:spacing w:after="0" w:line="240" w:lineRule="auto"/>
+              <w:rPr>
+                <w:rFonts w:ascii="Calibri" w:eastAsia="Times New Roman" w:hAnsi="Calibri" w:cs="Calibri"/>
+                <w:color w:val="000000"/>
+                <w:lang w:eastAsia="es-CO"/>
+              </w:rPr>
+            </w:pPr>
+            <w:r>
+              <w:rPr>
+                <w:rFonts w:ascii="Calibri" w:eastAsia="Times New Roman" w:hAnsi="Calibri" w:cs="Calibri"/>
+                <w:color w:val="000000"/>
+                <w:lang w:eastAsia="es-CO"/>
+              </w:rPr>
+              <w:t>José Luis Prieto</w:t>
+            </w:r>
+          </w:p>
+        </w:tc>
+        <w:tc>
+          <w:tcPr>
+            <w:tcW w:w="1210" w:type="pct"/>
+            <w:tcBorders>
+              <w:top w:val="nil"/>
+              <w:left w:val="nil"/>
+              <w:bottom w:val="single" w:sz="4" w:space="0" w:color="auto"/>
+              <w:right w:val="single" w:sz="4" w:space="0" w:color="auto"/>
+            </w:tcBorders>
+            <w:shd w:val="clear" w:color="auto" w:fill="auto"/>
+            <w:noWrap/>
+            <w:vAlign w:val="center"/>
+            <w:hideMark/>
+          </w:tcPr>
+          <w:p>
+            <w:pPr>
+              <w:spacing w:after="0" w:line="240" w:lineRule="auto"/>
+              <w:rPr>
+                <w:rFonts w:ascii="Calibri" w:eastAsia="Times New Roman" w:hAnsi="Calibri" w:cs="Calibri"/>
+                <w:color w:val="000000"/>
+                <w:lang w:eastAsia="es-CO"/>
+              </w:rPr>
+            </w:pPr>
+            <w:r>
+              <w:rPr>
+                <w:rFonts w:ascii="Calibri" w:eastAsia="Times New Roman" w:hAnsi="Calibri" w:cs="Calibri"/>
+                <w:color w:val="000000"/>
+                <w:lang w:eastAsia="es-CO"/>
+              </w:rPr>
+              <w:t>Crear Vista de Registro</w:t>
+            </w:r>
+          </w:p>
+        </w:tc>
+        <w:tc>
+          <w:tcPr>
+            <w:tcW w:w="1018" w:type="pct"/>
+            <w:tcBorders>
+              <w:top w:val="nil"/>
+              <w:left w:val="nil"/>
+              <w:bottom w:val="single" w:sz="4" w:space="0" w:color="auto"/>
+              <w:right w:val="single" w:sz="4" w:space="0" w:color="auto"/>
+            </w:tcBorders>
+            <w:shd w:val="clear" w:color="auto" w:fill="auto"/>
+            <w:noWrap/>
+            <w:vAlign w:val="center"/>
+            <w:hideMark/>
+          </w:tcPr>
+          <w:p>
+            <w:pPr>
+              <w:spacing w:after="0" w:line="240" w:lineRule="auto"/>
+              <w:rPr>
+                <w:rFonts w:ascii="Calibri" w:eastAsia="Times New Roman" w:hAnsi="Calibri" w:cs="Calibri"/>
+                <w:color w:val="000000"/>
+                <w:lang w:eastAsia="es-CO"/>
+              </w:rPr>
+            </w:pPr>
+            <w:r>
+              <w:rPr>
+                <w:rFonts w:ascii="Calibri" w:eastAsia="Times New Roman" w:hAnsi="Calibri" w:cs="Calibri"/>
+                <w:color w:val="000000"/>
+                <w:lang w:eastAsia="es-CO"/>
+              </w:rPr>
+              <w:t> </w:t>
+            </w:r>
+            <w:r>
+              <w:rPr>
+                <w:rFonts w:ascii="Calibri" w:eastAsia="Times New Roman" w:hAnsi="Calibri" w:cs="Calibri"/>
+                <w:color w:val="000000"/>
+                <w:lang w:eastAsia="es-CO"/>
+              </w:rPr>
+              <w:t>Si</w:t>
+            </w:r>
+          </w:p>
+        </w:tc>
+        <w:tc>
+          <w:tcPr>
+            <w:tcW w:w="1087" w:type="pct"/>
             <w:gridSpan w:val="2"/>
             <w:tcBorders>
               <w:top w:val="single" w:sz="4" w:space="0" w:color="auto"/>
@@ -927,7 +1010,7 @@
         </w:trPr>
         <w:tc>
           <w:tcPr>
-            <w:tcW w:w="1703" w:type="pct"/>
+            <w:tcW w:w="1685" w:type="pct"/>
             <w:tcBorders>
               <w:top w:val="nil"/>
               <w:left w:val="single" w:sz="4" w:space="0" w:color="auto"/>
@@ -954,13 +1037,23 @@
                 <w:color w:val="000000"/>
                 <w:lang w:eastAsia="es-CO"/>
               </w:rPr>
-              <w:t>José Luis Prieto</w:t>
-            </w:r>
-          </w:p>
-        </w:tc>
-        <w:tc>
-          <w:tcPr>
-            <w:tcW w:w="1140" w:type="pct"/>
+              <w:t xml:space="preserve">Daniel Alejandro </w:t>
+            </w:r>
+            <w:proofErr w:type="spellStart"/>
+            <w:r>
+              <w:rPr>
+                <w:rFonts w:ascii="Calibri" w:eastAsia="Times New Roman" w:hAnsi="Calibri" w:cs="Calibri"/>
+                <w:color w:val="000000"/>
+                <w:lang w:eastAsia="es-CO"/>
+              </w:rPr>
+              <w:t>Straux</w:t>
+            </w:r>
+            <w:proofErr w:type="spellEnd"/>
+          </w:p>
+        </w:tc>
+        <w:tc>
+          <w:tcPr>
+            <w:tcW w:w="1210" w:type="pct"/>
             <w:tcBorders>
               <w:top w:val="nil"/>
               <w:left w:val="nil"/>
@@ -993,7 +1086,7 @@
         </w:tc>
         <w:tc>
           <w:tcPr>
-            <w:tcW w:w="1036" w:type="pct"/>
+            <w:tcW w:w="1018" w:type="pct"/>
             <w:tcBorders>
               <w:top w:val="nil"/>
               <w:left w:val="nil"/>
@@ -1026,7 +1119,7 @@
         </w:tc>
         <w:tc>
           <w:tcPr>
-            <w:tcW w:w="1121" w:type="pct"/>
+            <w:tcW w:w="1087" w:type="pct"/>
             <w:gridSpan w:val="2"/>
             <w:tcBorders>
               <w:top w:val="single" w:sz="4" w:space="0" w:color="auto"/>
@@ -1065,7 +1158,7 @@
         </w:trPr>
         <w:tc>
           <w:tcPr>
-            <w:tcW w:w="1703" w:type="pct"/>
+            <w:tcW w:w="1685" w:type="pct"/>
             <w:tcBorders>
               <w:top w:val="nil"/>
               <w:left w:val="single" w:sz="4" w:space="0" w:color="auto"/>
@@ -1092,23 +1185,13 @@
                 <w:color w:val="000000"/>
                 <w:lang w:eastAsia="es-CO"/>
               </w:rPr>
-              <w:t xml:space="preserve">Daniel Alejandro </w:t>
-            </w:r>
-            <w:proofErr w:type="spellStart"/>
-            <w:r>
-              <w:rPr>
-                <w:rFonts w:ascii="Calibri" w:eastAsia="Times New Roman" w:hAnsi="Calibri" w:cs="Calibri"/>
-                <w:color w:val="000000"/>
-                <w:lang w:eastAsia="es-CO"/>
-              </w:rPr>
-              <w:t>Straux</w:t>
-            </w:r>
-            <w:proofErr w:type="spellEnd"/>
-          </w:p>
-        </w:tc>
-        <w:tc>
-          <w:tcPr>
-            <w:tcW w:w="1140" w:type="pct"/>
+              <w:t>Daniel Rueda</w:t>
+            </w:r>
+          </w:p>
+        </w:tc>
+        <w:tc>
+          <w:tcPr>
+            <w:tcW w:w="1210" w:type="pct"/>
             <w:tcBorders>
               <w:top w:val="nil"/>
               <w:left w:val="nil"/>
@@ -1141,7 +1224,7 @@
         </w:tc>
         <w:tc>
           <w:tcPr>
-            <w:tcW w:w="1036" w:type="pct"/>
+            <w:tcW w:w="1018" w:type="pct"/>
             <w:tcBorders>
               <w:top w:val="nil"/>
               <w:left w:val="nil"/>
@@ -1174,145 +1257,7 @@
         </w:tc>
         <w:tc>
           <w:tcPr>
-            <w:tcW w:w="1121" w:type="pct"/>
-            <w:gridSpan w:val="2"/>
-            <w:tcBorders>
-              <w:top w:val="single" w:sz="4" w:space="0" w:color="auto"/>
-              <w:left w:val="nil"/>
-              <w:bottom w:val="single" w:sz="4" w:space="0" w:color="auto"/>
-              <w:right w:val="single" w:sz="4" w:space="0" w:color="auto"/>
-            </w:tcBorders>
-            <w:shd w:val="clear" w:color="auto" w:fill="auto"/>
-            <w:noWrap/>
-            <w:vAlign w:val="center"/>
-            <w:hideMark/>
-          </w:tcPr>
-          <w:p>
-            <w:pPr>
-              <w:spacing w:after="0" w:line="240" w:lineRule="auto"/>
-              <w:rPr>
-                <w:rFonts w:ascii="Calibri" w:eastAsia="Times New Roman" w:hAnsi="Calibri" w:cs="Calibri"/>
-                <w:color w:val="000000"/>
-                <w:lang w:eastAsia="es-CO"/>
-              </w:rPr>
-            </w:pPr>
-            <w:r>
-              <w:rPr>
-                <w:rFonts w:ascii="Calibri" w:eastAsia="Times New Roman" w:hAnsi="Calibri" w:cs="Calibri"/>
-                <w:color w:val="000000"/>
-                <w:lang w:eastAsia="es-CO"/>
-              </w:rPr>
-              <w:t> </w:t>
-            </w:r>
-          </w:p>
-        </w:tc>
-      </w:tr>
-      <w:tr>
-        <w:trPr>
-          <w:trHeight w:val="600"/>
-        </w:trPr>
-        <w:tc>
-          <w:tcPr>
-            <w:tcW w:w="1703" w:type="pct"/>
-            <w:tcBorders>
-              <w:top w:val="nil"/>
-              <w:left w:val="single" w:sz="4" w:space="0" w:color="auto"/>
-              <w:bottom w:val="single" w:sz="4" w:space="0" w:color="auto"/>
-              <w:right w:val="single" w:sz="4" w:space="0" w:color="auto"/>
-            </w:tcBorders>
-            <w:shd w:val="clear" w:color="auto" w:fill="auto"/>
-            <w:noWrap/>
-            <w:vAlign w:val="center"/>
-            <w:hideMark/>
-          </w:tcPr>
-          <w:p>
-            <w:pPr>
-              <w:spacing w:after="0" w:line="240" w:lineRule="auto"/>
-              <w:rPr>
-                <w:rFonts w:ascii="Calibri" w:eastAsia="Times New Roman" w:hAnsi="Calibri" w:cs="Calibri"/>
-                <w:color w:val="000000"/>
-                <w:lang w:eastAsia="es-CO"/>
-              </w:rPr>
-            </w:pPr>
-            <w:r>
-              <w:rPr>
-                <w:rFonts w:ascii="Calibri" w:eastAsia="Times New Roman" w:hAnsi="Calibri" w:cs="Calibri"/>
-                <w:color w:val="000000"/>
-                <w:lang w:eastAsia="es-CO"/>
-              </w:rPr>
-              <w:t>Daniel Rueda</w:t>
-            </w:r>
-          </w:p>
-        </w:tc>
-        <w:tc>
-          <w:tcPr>
-            <w:tcW w:w="1140" w:type="pct"/>
-            <w:tcBorders>
-              <w:top w:val="nil"/>
-              <w:left w:val="nil"/>
-              <w:bottom w:val="single" w:sz="4" w:space="0" w:color="auto"/>
-              <w:right w:val="single" w:sz="4" w:space="0" w:color="auto"/>
-            </w:tcBorders>
-            <w:shd w:val="clear" w:color="auto" w:fill="auto"/>
-            <w:noWrap/>
-            <w:vAlign w:val="center"/>
-            <w:hideMark/>
-          </w:tcPr>
-          <w:p>
-            <w:pPr>
-              <w:spacing w:after="0" w:line="240" w:lineRule="auto"/>
-              <w:rPr>
-                <w:rFonts w:ascii="Calibri" w:eastAsia="Times New Roman" w:hAnsi="Calibri" w:cs="Calibri"/>
-                <w:color w:val="000000"/>
-                <w:lang w:eastAsia="es-CO"/>
-              </w:rPr>
-            </w:pPr>
-            <w:r>
-              <w:rPr>
-                <w:rFonts w:ascii="Calibri" w:eastAsia="Times New Roman" w:hAnsi="Calibri" w:cs="Calibri"/>
-                <w:color w:val="000000"/>
-                <w:lang w:eastAsia="es-CO"/>
-              </w:rPr>
-              <w:t> </w:t>
-            </w:r>
-          </w:p>
-        </w:tc>
-        <w:tc>
-          <w:tcPr>
-            <w:tcW w:w="1036" w:type="pct"/>
-            <w:tcBorders>
-              <w:top w:val="nil"/>
-              <w:left w:val="nil"/>
-              <w:bottom w:val="single" w:sz="4" w:space="0" w:color="auto"/>
-              <w:right w:val="single" w:sz="4" w:space="0" w:color="auto"/>
-            </w:tcBorders>
-            <w:shd w:val="clear" w:color="auto" w:fill="auto"/>
-            <w:noWrap/>
-            <w:vAlign w:val="center"/>
-            <w:hideMark/>
-          </w:tcPr>
-          <w:p>
-            <w:pPr>
-              <w:spacing w:after="0" w:line="240" w:lineRule="auto"/>
-              <w:rPr>
-                <w:rFonts w:ascii="Calibri" w:eastAsia="Times New Roman" w:hAnsi="Calibri" w:cs="Calibri"/>
-                <w:color w:val="000000"/>
-                <w:lang w:eastAsia="es-CO"/>
-              </w:rPr>
-            </w:pPr>
-            <w:r>
-              <w:rPr>
-                <w:rFonts w:ascii="Calibri" w:eastAsia="Times New Roman" w:hAnsi="Calibri" w:cs="Calibri"/>
-                <w:color w:val="000000"/>
-                <w:lang w:eastAsia="es-CO"/>
-              </w:rPr>
-              <w:t> </w:t>
-            </w:r>
-          </w:p>
-        </w:tc>
-        <w:tc>
-          <w:tcPr>
-            <w:tcW w:w="1121" w:type="pct"/>
+            <w:tcW w:w="1087" w:type="pct"/>
             <w:gridSpan w:val="2"/>
             <w:tcBorders>
               <w:top w:val="single" w:sz="4" w:space="0" w:color="auto"/>

</xml_diff>